<commit_message>
updates to the draft
</commit_message>
<xml_diff>
--- a/Documents/Draft Dissertation/Draft_Dissertation_Paper.docx
+++ b/Documents/Draft Dissertation/Draft_Dissertation_Paper.docx
@@ -50,7 +50,13 @@
         <w:rPr>
           <w:kern w:val="48"/>
         </w:rPr>
-        <w:t>ELO</w:t>
+        <w:t>E</w:t>
+      </w:r>
+      <w:r>
+        <w:rPr>
+          <w:kern w:val="48"/>
+        </w:rPr>
+        <w:t>lo</w:t>
       </w:r>
       <w:r>
         <w:rPr>
@@ -222,7 +228,6 @@
           <w:iCs/>
         </w:rPr>
       </w:pPr>
-      <w:commentRangeStart w:id="0"/>
       <w:r>
         <w:rPr>
           <w:i/>
@@ -231,15 +236,6 @@
         </w:rPr>
         <w:t>Abstract</w:t>
       </w:r>
-      <w:commentRangeEnd w:id="0"/>
-      <w:r>
-        <w:rPr>
-          <w:rStyle w:val="CommentReference"/>
-          <w:b w:val="0"/>
-          <w:bCs w:val="0"/>
-        </w:rPr>
-        <w:commentReference w:id="0"/>
-      </w:r>
       <w:r>
         <w:t>—</w:t>
       </w:r>
@@ -265,7 +261,7 @@
         <w:t xml:space="preserve">. The </w:t>
       </w:r>
       <w:r>
-        <w:t>ELO</w:t>
+        <w:t>Elo</w:t>
       </w:r>
       <w:r>
         <w:t xml:space="preserve"> algorithm is a popular ranking algorithm used to </w:t>
@@ -283,7 +279,7 @@
         <w:t xml:space="preserve">The </w:t>
       </w:r>
       <w:r>
-        <w:t>ELO</w:t>
+        <w:t>Elo</w:t>
       </w:r>
       <w:r>
         <w:t xml:space="preserve"> algorithm is often </w:t>
@@ -310,7 +306,7 @@
         <w:t xml:space="preserve">, the </w:t>
       </w:r>
       <w:r>
-        <w:t>ELO</w:t>
+        <w:t>Elo</w:t>
       </w:r>
       <w:r>
         <w:t xml:space="preserve"> rating will depend</w:t>
@@ -376,7 +372,7 @@
         <w:t xml:space="preserve"> </w:t>
       </w:r>
       <w:r>
-        <w:t>ELO</w:t>
+        <w:t>Elo</w:t>
       </w:r>
       <w:r>
         <w:t xml:space="preserve"> scores</w:t>
@@ -405,7 +401,7 @@
         <w:t xml:space="preserve">plays, </w:t>
       </w:r>
       <w:r>
-        <w:t>ELO</w:t>
+        <w:t>Elo</w:t>
       </w:r>
       <w:r>
         <w:t xml:space="preserve"> algorithm, playoffs</w:t>
@@ -416,6 +412,11 @@
       <w:r>
         <w:t>blowout, seeded.</w:t>
       </w:r>
+    </w:p>
+    <w:p>
+      <w:pPr>
+        <w:pStyle w:val="Keywords"/>
+      </w:pPr>
     </w:p>
     <w:p>
       <w:pPr>
@@ -724,15 +725,15 @@
                 <o:lock v:ext="edit" aspectratio="t"/>
               </v:shapetype>
               <v:shape id="_x0000_i1025" type="#_x0000_t75" style="width:210pt;height:195.8pt" o:ole="">
-                <v:imagedata r:id="rId14" o:title=""/>
+                <v:imagedata r:id="rId10" o:title=""/>
               </v:shape>
-              <o:OLEObject Type="Embed" ProgID="PBrush" ShapeID="_x0000_i1025" DrawAspect="Content" ObjectID="_1719003847" r:id="rId15"/>
+              <o:OLEObject Type="Embed" ProgID="PBrush" ShapeID="_x0000_i1025" DrawAspect="Content" ObjectID="_1719164602" r:id="rId11"/>
             </w:object>
           </mc:Choice>
           <mc:Fallback>
             <w:object>
               <w:drawing>
-                <wp:inline distT="0" distB="0" distL="0" distR="0" wp14:anchorId="662BD499" wp14:editId="5D0FF79D">
+                <wp:inline distT="0" distB="0" distL="0" distR="0" wp14:anchorId="1254B12B" wp14:editId="0C7C1FE0">
                   <wp:extent cx="2667000" cy="2486660"/>
                   <wp:effectExtent l="0" t="0" r="0" b="8890"/>
                   <wp:docPr id="1" name="Picture 1"/>
@@ -748,13 +749,13 @@
                             <a:picLocks noChangeAspect="1" noChangeArrowheads="1"/>
                             <a:extLst>
                               <a:ext uri="{837473B0-CC2E-450a-ABE3-18F120FF3D37}">
-                                <a15:objectPr xmlns:a15="http://schemas.microsoft.com/office/drawing/2012/main" objectId="_1719003847" isActiveX="0" linkType=""/>
+                                <a15:objectPr xmlns:a15="http://schemas.microsoft.com/office/drawing/2012/main" objectId="_1719164602" isActiveX="0" linkType=""/>
                               </a:ext>
                             </a:extLst>
                           </pic:cNvPicPr>
                         </pic:nvPicPr>
                         <pic:blipFill>
-                          <a:blip r:embed="rId16">
+                          <a:blip r:embed="rId12">
                             <a:extLst>
                               <a:ext uri="{28A0092B-C50C-407E-A947-70E740481C1C}">
                                 <a14:useLocalDpi xmlns:a14="http://schemas.microsoft.com/office/drawing/2010/main" val="0"/>
@@ -784,7 +785,7 @@
                   </a:graphic>
                 </wp:inline>
               </w:drawing>
-              <w:objectEmbed w:drawAspect="content" r:id="rId15" w:progId="PBrush" w:shapeId="1" w:fieldCodes=""/>
+              <w:objectEmbed w:drawAspect="content" r:id="rId11" w:progId="PBrush" w:shapeId="1" w:fieldCodes=""/>
             </w:object>
           </mc:Fallback>
         </mc:AlternateContent>
@@ -949,7 +950,7 @@
         <w:rPr>
           <w:lang w:val="en-GB"/>
         </w:rPr>
-        <w:t>ELO</w:t>
+        <w:t>Elo</w:t>
       </w:r>
       <w:r>
         <w:rPr>
@@ -993,37 +994,34 @@
         </w:rPr>
         <w:t>[4]</w:t>
       </w:r>
-      <w:commentRangeStart w:id="1"/>
       <w:r>
         <w:rPr>
           <w:lang w:val="en-GB"/>
         </w:rPr>
         <w:t>.</w:t>
       </w:r>
-      <w:commentRangeEnd w:id="1"/>
-      <w:r>
-        <w:rPr>
-          <w:rStyle w:val="CommentReference"/>
-          <w:spacing w:val="0"/>
-          <w:lang w:val="en-US" w:eastAsia="en-US"/>
-        </w:rPr>
-        <w:commentReference w:id="1"/>
-      </w:r>
     </w:p>
     <w:p>
       <w:pPr>
         <w:pStyle w:val="Heading1"/>
         <w:rPr>
-          <w:highlight w:val="green"/>
-        </w:rPr>
-      </w:pPr>
-      <w:r>
-        <w:rPr>
-          <w:highlight w:val="green"/>
+          <w:highlight w:val="yellow"/>
+        </w:rPr>
+      </w:pPr>
+      <w:r>
+        <w:rPr>
+          <w:highlight w:val="yellow"/>
         </w:rPr>
         <w:lastRenderedPageBreak/>
-        <w:t>Related Work</w:t>
-      </w:r>
+        <w:t>Literature Review</w:t>
+      </w:r>
+    </w:p>
+    <w:p>
+      <w:pPr>
+        <w:rPr>
+          <w:highlight w:val="yellow"/>
+        </w:rPr>
+      </w:pPr>
     </w:p>
     <w:p>
       <w:pPr>
@@ -1032,22 +1030,12 @@
           <w:lang w:val="en-GB"/>
         </w:rPr>
       </w:pPr>
-      <w:commentRangeStart w:id="2"/>
       <w:r>
         <w:rPr>
           <w:lang w:val="en-GB"/>
         </w:rPr>
         <w:t>Accurate</w:t>
       </w:r>
-      <w:commentRangeEnd w:id="2"/>
-      <w:r>
-        <w:rPr>
-          <w:rStyle w:val="CommentReference"/>
-          <w:spacing w:val="0"/>
-          <w:lang w:val="en-US" w:eastAsia="en-US"/>
-        </w:rPr>
-        <w:commentReference w:id="2"/>
-      </w:r>
       <w:r>
         <w:rPr>
           <w:lang w:val="en-GB"/>
@@ -1159,7 +1147,7 @@
         <w:rPr>
           <w:lang w:val="en-GB"/>
         </w:rPr>
-        <w:t>ELO</w:t>
+        <w:t>Elo</w:t>
       </w:r>
       <w:r>
         <w:rPr>
@@ -1218,6 +1206,14 @@
     </w:p>
     <w:p>
       <w:pPr>
+        <w:pStyle w:val="BodyText"/>
+        <w:rPr>
+          <w:lang w:val="en-GB"/>
+        </w:rPr>
+      </w:pPr>
+    </w:p>
+    <w:p>
+      <w:pPr>
         <w:pStyle w:val="Heading1"/>
         <w:rPr>
           <w:highlight w:val="yellow"/>
@@ -1232,6 +1228,13 @@
     </w:p>
     <w:p>
       <w:pPr>
+        <w:rPr>
+          <w:highlight w:val="yellow"/>
+        </w:rPr>
+      </w:pPr>
+    </w:p>
+    <w:p>
+      <w:pPr>
         <w:pStyle w:val="BodyText"/>
         <w:rPr>
           <w:lang w:val="en-GB"/>
@@ -1253,25 +1256,25 @@
         <w:rPr>
           <w:lang w:val="en-GB"/>
         </w:rPr>
-        <w:t>ELO</w:t>
-      </w:r>
-      <w:r>
-        <w:rPr>
-          <w:lang w:val="en-GB"/>
-        </w:rPr>
-        <w:t xml:space="preserve"> algorithm was to dev</w:t>
-      </w:r>
-      <w:r>
-        <w:rPr>
-          <w:lang w:val="en-GB"/>
-        </w:rPr>
         <w:t>Elo</w:t>
       </w:r>
       <w:r>
         <w:rPr>
           <w:lang w:val="en-GB"/>
         </w:rPr>
-        <w:t>p a viable rating system for chess players.</w:t>
+        <w:t xml:space="preserve"> algorithm was to </w:t>
+      </w:r>
+      <w:r>
+        <w:rPr>
+          <w:lang w:val="en-GB"/>
+        </w:rPr>
+        <w:t>develop</w:t>
+      </w:r>
+      <w:r>
+        <w:rPr>
+          <w:lang w:val="en-GB"/>
+        </w:rPr>
+        <w:t xml:space="preserve"> a viable rating system for chess players.</w:t>
       </w:r>
       <w:r>
         <w:rPr>
@@ -1404,160 +1407,1026 @@
     </w:p>
     <w:p>
       <w:pPr>
+        <w:pStyle w:val="BodyText"/>
+        <w:rPr>
+          <w:lang w:val="en-GB"/>
+        </w:rPr>
+      </w:pPr>
+    </w:p>
+    <w:p>
+      <w:pPr>
         <w:pStyle w:val="Heading2"/>
       </w:pPr>
       <w:r>
         <w:t>Plus-Minus Score (+/-)</w:t>
-      </w:r>
-    </w:p>
-    <w:p>
-      <w:pPr>
-        <w:pStyle w:val="Heading2"/>
-      </w:pPr>
-      <w:r>
-        <w:t>ELO</w:t>
-      </w:r>
-      <w:r>
-        <w:t xml:space="preserve"> Approach</w:t>
-      </w:r>
-    </w:p>
-    <w:p>
-      <w:pPr>
-        <w:pStyle w:val="Heading3"/>
-      </w:pPr>
-      <w:r>
-        <w:t>Player Strength</w:t>
-      </w:r>
-    </w:p>
-    <w:p>
-      <w:pPr>
-        <w:pStyle w:val="Heading3"/>
-      </w:pPr>
-      <w:r>
-        <w:t>Estimate</w:t>
-      </w:r>
-    </w:p>
-    <w:p>
-      <w:pPr>
-        <w:pStyle w:val="Heading3"/>
-      </w:pPr>
-      <w:r>
-        <w:t>K Factor</w:t>
-      </w:r>
-    </w:p>
-    <w:p>
-      <w:pPr>
-        <w:pStyle w:val="Heading3"/>
-      </w:pPr>
-      <w:r>
-        <w:t>F(x)</w:t>
-      </w:r>
-    </w:p>
-    <w:p>
-      <w:pPr>
-        <w:pStyle w:val="Heading3"/>
-      </w:pPr>
-      <w:r>
-        <w:t>Match Outcome</w:t>
-      </w:r>
-    </w:p>
-    <w:p>
-      <w:pPr>
-        <w:pStyle w:val="Heading3"/>
-      </w:pPr>
-      <w:r>
-        <w:t>Seed Outcome</w:t>
-      </w:r>
-    </w:p>
-    <w:p>
-      <w:pPr>
-        <w:pStyle w:val="Heading2"/>
-      </w:pPr>
-      <w:r>
-        <w:t>Algorithms</w:t>
-      </w:r>
-    </w:p>
-    <w:p>
-      <w:pPr>
-        <w:pStyle w:val="Heading3"/>
-      </w:pPr>
-      <w:r>
-        <w:t>Update Team Rating</w:t>
-      </w:r>
-    </w:p>
-    <w:p>
-      <w:pPr>
-        <w:pStyle w:val="Heading3"/>
-      </w:pPr>
-      <w:r>
-        <w:t>Update Player Ratings</w:t>
-      </w:r>
-    </w:p>
-    <w:p>
-      <w:pPr>
-        <w:pStyle w:val="Heading3"/>
-      </w:pPr>
-      <w:r>
-        <w:t>Predict Match Winner</w:t>
-      </w:r>
-    </w:p>
-    <w:p>
-      <w:pPr>
-        <w:pStyle w:val="Heading2"/>
-      </w:pPr>
-      <w:r>
-        <w:t>Datasets</w:t>
-      </w:r>
-    </w:p>
-    <w:p>
-      <w:pPr>
-        <w:pStyle w:val="Heading3"/>
-      </w:pPr>
-      <w:r>
-        <w:t>Physical Data:</w:t>
-      </w:r>
-    </w:p>
-    <w:p>
-      <w:pPr>
-        <w:pStyle w:val="BodyText"/>
-        <w:rPr>
-          <w:lang w:val="en-GB"/>
-        </w:rPr>
-      </w:pPr>
-      <w:r>
-        <w:rPr>
-          <w:lang w:val="en-GB"/>
-        </w:rPr>
-        <w:t>The required datasets are obtained by scraping data from the NBA website. The data is obtained from the 2017-2018, 2018-2019 and 2020-2021 regular seasons. Both the player box score and the team box score are recorded.</w:t>
-      </w:r>
-    </w:p>
-    <w:p>
-      <w:pPr>
-        <w:pStyle w:val="Heading3"/>
-      </w:pPr>
-      <w:r>
-        <w:t>Data Scraping</w:t>
       </w:r>
     </w:p>
     <w:p>
       <w:pPr>
         <w:ind w:firstLine="14.40pt"/>
         <w:jc w:val="both"/>
-        <w:rPr>
-          <w:lang w:val="en-GB"/>
-        </w:rPr>
-      </w:pPr>
-      <w:r>
-        <w:rPr>
-          <w:lang w:val="en-GB"/>
-        </w:rPr>
-        <w:t>Data or web scraping refers to the process of importing information from a web page, typically written in HTML or XHTML, into a locally saved spreadsheet. A Python program was written to extract the required statistics from online tables and is stored locally as a CSV file.</w:t>
+      </w:pPr>
+      <w:r>
+        <w:t xml:space="preserve">The Plus-Minus score </w:t>
+      </w:r>
+      <w:r>
+        <w:t xml:space="preserve">reflects how the team did while </w:t>
+      </w:r>
+      <w:r>
+        <w:t>a particular</w:t>
+      </w:r>
+      <w:r>
+        <w:t xml:space="preserve"> player </w:t>
+      </w:r>
+      <w:r>
+        <w:t>wa</w:t>
+      </w:r>
+      <w:r>
+        <w:t>s on the court.</w:t>
       </w:r>
     </w:p>
     <w:p>
       <w:pPr>
         <w:ind w:firstLine="14.40pt"/>
         <w:jc w:val="both"/>
+      </w:pPr>
+    </w:p>
+    <w:p>
+      <w:pPr>
+        <w:pStyle w:val="Heading2"/>
+      </w:pPr>
+      <w:r>
+        <w:t>Elo</w:t>
+      </w:r>
+      <w:r>
+        <w:t xml:space="preserve"> Approach</w:t>
+      </w:r>
+    </w:p>
+    <w:p>
+      <w:pPr>
+        <w:pStyle w:val="Heading3"/>
+      </w:pPr>
+      <w:r>
+        <w:t>Player Strengt</w:t>
+      </w:r>
+      <w:r>
+        <w:t>h</w:t>
+      </w:r>
+    </w:p>
+    <w:p>
+      <w:pPr>
+        <w:pStyle w:val="Heading3"/>
+      </w:pPr>
+      <w:r>
+        <w:t>Estimate</w:t>
+      </w:r>
+    </w:p>
+    <w:p>
+      <w:pPr>
+        <w:ind w:firstLine="14.40pt"/>
+        <w:jc w:val="both"/>
+      </w:pPr>
+      <w:r>
+        <w:t>In the</w:t>
+      </w:r>
+      <w:r>
+        <w:t xml:space="preserve"> </w:t>
+      </w:r>
+      <w:r>
+        <w:t xml:space="preserve">algorithm, it is assumed that each team's actual strength is derived from a normally distributed random variable, with the team's actual strength being represented by the mean. </w:t>
+      </w:r>
+      <w:r>
+        <w:t xml:space="preserve">A team that maintains the same lineup every game should perform at the same strength. Due to this reason a normal distribution is chosen. The rating of a team </w:t>
+      </w:r>
+      <w:r>
+        <w:t>is updated continuously based on observed wins and losses.</w:t>
+      </w:r>
+      <w:r>
+        <w:t xml:space="preserve"> If </w:t>
+      </w:r>
+      <m:oMath>
+        <m:sSub>
+          <m:sSubPr>
+            <m:ctrlPr>
+              <w:rPr>
+                <w:rFonts w:ascii="Cambria Math" w:hAnsi="Cambria Math"/>
+                <w:i/>
+              </w:rPr>
+            </m:ctrlPr>
+          </m:sSubPr>
+          <m:e>
+            <m:r>
+              <w:rPr>
+                <w:rFonts w:ascii="Cambria Math" w:hAnsi="Cambria Math"/>
+              </w:rPr>
+              <m:t>Team</m:t>
+            </m:r>
+          </m:e>
+          <m:sub>
+            <m:r>
+              <w:rPr>
+                <w:rFonts w:ascii="Cambria Math" w:hAnsi="Cambria Math"/>
+              </w:rPr>
+              <m:t>i</m:t>
+            </m:r>
+          </m:sub>
+        </m:sSub>
+      </m:oMath>
+      <w:r>
+        <w:t xml:space="preserve"> </w:t>
+      </w:r>
+      <w:r>
+        <w:t>plays,</w:t>
+      </w:r>
+      <w:r>
+        <w:t xml:space="preserve"> </w:t>
+      </w:r>
+      <m:oMath>
+        <m:sSub>
+          <m:sSubPr>
+            <m:ctrlPr>
+              <w:rPr>
+                <w:rFonts w:ascii="Cambria Math" w:hAnsi="Cambria Math"/>
+                <w:i/>
+              </w:rPr>
+            </m:ctrlPr>
+          </m:sSubPr>
+          <m:e>
+            <m:r>
+              <w:rPr>
+                <w:rFonts w:ascii="Cambria Math" w:hAnsi="Cambria Math"/>
+              </w:rPr>
+              <m:t>Team</m:t>
+            </m:r>
+          </m:e>
+          <m:sub>
+            <m:r>
+              <w:rPr>
+                <w:rFonts w:ascii="Cambria Math" w:hAnsi="Cambria Math"/>
+              </w:rPr>
+              <m:t>j</m:t>
+            </m:r>
+          </m:sub>
+        </m:sSub>
+      </m:oMath>
+      <w:r>
+        <w:t xml:space="preserve"> then the rating is updated as:</w:t>
+      </w:r>
+    </w:p>
+    <w:p>
+      <w:pPr>
+        <w:ind w:firstLine="14.40pt"/>
+        <w:jc w:val="both"/>
+      </w:pPr>
+    </w:p>
+    <w:p>
+      <w:pPr>
+        <w:ind w:firstLine="14.40pt"/>
+        <w:jc w:val="both"/>
+      </w:pPr>
+      <w:r>
+        <w:t xml:space="preserve">                    </w:t>
+      </w:r>
+      <m:oMath>
+        <m:sSub>
+          <m:sSubPr>
+            <m:ctrlPr>
+              <w:rPr>
+                <w:rFonts w:ascii="Cambria Math" w:hAnsi="Cambria Math"/>
+                <w:i/>
+              </w:rPr>
+            </m:ctrlPr>
+          </m:sSubPr>
+          <m:e>
+            <m:r>
+              <w:rPr>
+                <w:rFonts w:ascii="Cambria Math" w:hAnsi="Cambria Math"/>
+              </w:rPr>
+              <m:t>R</m:t>
+            </m:r>
+          </m:e>
+          <m:sub>
+            <m:sSub>
+              <m:sSubPr>
+                <m:ctrlPr>
+                  <w:rPr>
+                    <w:rFonts w:ascii="Cambria Math" w:hAnsi="Cambria Math"/>
+                    <w:i/>
+                  </w:rPr>
+                </m:ctrlPr>
+              </m:sSubPr>
+              <m:e>
+                <m:r>
+                  <w:rPr>
+                    <w:rFonts w:ascii="Cambria Math" w:hAnsi="Cambria Math"/>
+                  </w:rPr>
+                  <m:t>i</m:t>
+                </m:r>
+              </m:e>
+              <m:sub>
+                <m:r>
+                  <w:rPr>
+                    <w:rFonts w:ascii="Cambria Math" w:hAnsi="Cambria Math"/>
+                  </w:rPr>
+                  <m:t>new</m:t>
+                </m:r>
+              </m:sub>
+            </m:sSub>
+          </m:sub>
+        </m:sSub>
+        <m:r>
+          <w:rPr>
+            <w:rFonts w:ascii="Cambria Math" w:hAnsi="Cambria Math"/>
+          </w:rPr>
+          <m:t xml:space="preserve">= </m:t>
+        </m:r>
+        <m:sSub>
+          <m:sSubPr>
+            <m:ctrlPr>
+              <w:rPr>
+                <w:rFonts w:ascii="Cambria Math" w:hAnsi="Cambria Math"/>
+                <w:i/>
+              </w:rPr>
+            </m:ctrlPr>
+          </m:sSubPr>
+          <m:e>
+            <m:r>
+              <w:rPr>
+                <w:rFonts w:ascii="Cambria Math" w:hAnsi="Cambria Math"/>
+              </w:rPr>
+              <m:t>R</m:t>
+            </m:r>
+          </m:e>
+          <m:sub>
+            <m:sSub>
+              <m:sSubPr>
+                <m:ctrlPr>
+                  <w:rPr>
+                    <w:rFonts w:ascii="Cambria Math" w:hAnsi="Cambria Math"/>
+                    <w:i/>
+                  </w:rPr>
+                </m:ctrlPr>
+              </m:sSubPr>
+              <m:e>
+                <m:r>
+                  <w:rPr>
+                    <w:rFonts w:ascii="Cambria Math" w:hAnsi="Cambria Math"/>
+                  </w:rPr>
+                  <m:t>i</m:t>
+                </m:r>
+              </m:e>
+              <m:sub>
+                <m:r>
+                  <w:rPr>
+                    <w:rFonts w:ascii="Cambria Math" w:hAnsi="Cambria Math"/>
+                  </w:rPr>
+                  <m:t>old</m:t>
+                </m:r>
+              </m:sub>
+            </m:sSub>
+          </m:sub>
+        </m:sSub>
+        <m:r>
+          <w:rPr>
+            <w:rFonts w:ascii="Cambria Math" w:hAnsi="Cambria Math"/>
+          </w:rPr>
+          <m:t>+</m:t>
+        </m:r>
+        <m:r>
+          <w:rPr>
+            <w:rFonts w:ascii="Cambria Math" w:hAnsi="Cambria Math"/>
+          </w:rPr>
+          <m:t>K(</m:t>
+        </m:r>
+        <m:sSub>
+          <m:sSubPr>
+            <m:ctrlPr>
+              <w:rPr>
+                <w:rFonts w:ascii="Cambria Math" w:hAnsi="Cambria Math"/>
+                <w:i/>
+              </w:rPr>
+            </m:ctrlPr>
+          </m:sSubPr>
+          <m:e>
+            <m:r>
+              <w:rPr>
+                <w:rFonts w:ascii="Cambria Math" w:hAnsi="Cambria Math"/>
+              </w:rPr>
+              <m:t>S</m:t>
+            </m:r>
+          </m:e>
+          <m:sub>
+            <m:r>
+              <w:rPr>
+                <w:rFonts w:ascii="Cambria Math" w:hAnsi="Cambria Math"/>
+              </w:rPr>
+              <m:t>ij</m:t>
+            </m:r>
+          </m:sub>
+        </m:sSub>
+        <m:r>
+          <w:rPr>
+            <w:rFonts w:ascii="Cambria Math" w:hAnsi="Cambria Math"/>
+          </w:rPr>
+          <m:t xml:space="preserve">- </m:t>
+        </m:r>
+        <m:sSub>
+          <m:sSubPr>
+            <m:ctrlPr>
+              <w:rPr>
+                <w:rFonts w:ascii="Cambria Math" w:hAnsi="Cambria Math"/>
+                <w:i/>
+              </w:rPr>
+            </m:ctrlPr>
+          </m:sSubPr>
+          <m:e>
+            <m:r>
+              <w:rPr>
+                <w:rFonts w:ascii="Cambria Math" w:hAnsi="Cambria Math"/>
+              </w:rPr>
+              <m:t>x</m:t>
+            </m:r>
+          </m:e>
+          <m:sub>
+            <m:r>
+              <w:rPr>
+                <w:rFonts w:ascii="Cambria Math" w:hAnsi="Cambria Math"/>
+              </w:rPr>
+              <m:t>ij</m:t>
+            </m:r>
+          </m:sub>
+        </m:sSub>
+        <m:r>
+          <w:rPr>
+            <w:rFonts w:ascii="Cambria Math" w:hAnsi="Cambria Math"/>
+          </w:rPr>
+          <m:t>)</m:t>
+        </m:r>
+      </m:oMath>
+      <w:r>
+        <w:t xml:space="preserve"> </w:t>
+      </w:r>
+      <w:r>
+        <w:tab/>
+      </w:r>
+      <w:r>
+        <w:t xml:space="preserve">    </w:t>
+      </w:r>
+      <w:r>
+        <w:t xml:space="preserve"> [3]</w:t>
+      </w:r>
+    </w:p>
+    <w:p/>
+    <w:p>
+      <w:pPr>
+        <w:jc w:val="both"/>
+      </w:pPr>
+      <w:r>
+        <w:t xml:space="preserve">Where </w:t>
+      </w:r>
+      <w:r>
+        <w:rPr>
+          <w:i/>
+          <w:iCs/>
+        </w:rPr>
+        <w:t>R</w:t>
+      </w:r>
+      <w:r>
+        <w:t xml:space="preserve"> refers to the rating, </w:t>
+      </w:r>
+      <w:r>
+        <w:rPr>
+          <w:i/>
+          <w:iCs/>
+        </w:rPr>
+        <w:t xml:space="preserve">K </w:t>
+      </w:r>
+      <w:r>
+        <w:t xml:space="preserve">refers to the K factor, </w:t>
+      </w:r>
+      <w:r>
+        <w:rPr>
+          <w:i/>
+          <w:iCs/>
+        </w:rPr>
+        <w:t>S</w:t>
+      </w:r>
+      <w:r>
+        <w:t xml:space="preserve"> refers to the </w:t>
+      </w:r>
+      <w:r>
+        <w:t xml:space="preserve">actual score and </w:t>
+      </w:r>
+      <w:r>
+        <w:rPr>
+          <w:i/>
+          <w:iCs/>
+        </w:rPr>
+        <w:t xml:space="preserve">x </w:t>
+      </w:r>
+      <w:r>
+        <w:t>refers to the expected score.</w:t>
+      </w:r>
+    </w:p>
+    <w:p/>
+    <w:p>
+      <w:pPr>
+        <w:pStyle w:val="Heading3"/>
+      </w:pPr>
+      <w:r>
+        <w:t>Actual Score (</w:t>
+      </w:r>
+      <w:r>
+        <w:t>S</w:t>
+      </w:r>
+      <w:r>
+        <w:t>)</w:t>
+      </w:r>
+    </w:p>
+    <w:p>
+      <w:pPr>
+        <w:ind w:firstLine="14.40pt"/>
+        <w:jc w:val="both"/>
+      </w:pPr>
+      <w:r>
+        <w:t>The defi</w:t>
+      </w:r>
+      <w:r>
+        <w:t xml:space="preserve">nition of </w:t>
+      </w:r>
+      <m:oMath>
+        <m:sSub>
+          <m:sSubPr>
+            <m:ctrlPr>
+              <w:rPr>
+                <w:rFonts w:ascii="Cambria Math" w:hAnsi="Cambria Math"/>
+                <w:i/>
+              </w:rPr>
+            </m:ctrlPr>
+          </m:sSubPr>
+          <m:e>
+            <m:r>
+              <w:rPr>
+                <w:rFonts w:ascii="Cambria Math" w:hAnsi="Cambria Math"/>
+              </w:rPr>
+              <m:t>S</m:t>
+            </m:r>
+          </m:e>
+          <m:sub>
+            <m:r>
+              <w:rPr>
+                <w:rFonts w:ascii="Cambria Math" w:hAnsi="Cambria Math"/>
+              </w:rPr>
+              <m:t>ij</m:t>
+            </m:r>
+          </m:sub>
+        </m:sSub>
+      </m:oMath>
+      <w:r>
+        <w:t xml:space="preserve"> is depicted as:</w:t>
+      </w:r>
+    </w:p>
+    <w:p>
+      <w:pPr>
+        <w:jc w:val="both"/>
+      </w:pPr>
+    </w:p>
+    <w:p>
+      <w:r>
+        <w:t xml:space="preserve">                      </w:t>
+      </w:r>
+      <m:oMath>
+        <m:sSub>
+          <m:sSubPr>
+            <m:ctrlPr>
+              <w:rPr>
+                <w:rFonts w:ascii="Cambria Math" w:hAnsi="Cambria Math"/>
+                <w:i/>
+              </w:rPr>
+            </m:ctrlPr>
+          </m:sSubPr>
+          <m:e>
+            <m:r>
+              <w:rPr>
+                <w:rFonts w:ascii="Cambria Math" w:hAnsi="Cambria Math"/>
+              </w:rPr>
+              <m:t>S</m:t>
+            </m:r>
+          </m:e>
+          <m:sub>
+            <m:r>
+              <w:rPr>
+                <w:rFonts w:ascii="Cambria Math" w:hAnsi="Cambria Math"/>
+              </w:rPr>
+              <m:t>ij</m:t>
+            </m:r>
+          </m:sub>
+        </m:sSub>
+        <m:r>
+          <w:rPr>
+            <w:rFonts w:ascii="Cambria Math" w:hAnsi="Cambria Math"/>
+          </w:rPr>
+          <m:t xml:space="preserve">= </m:t>
+        </m:r>
+        <m:d>
+          <m:dPr>
+            <m:begChr m:val="{"/>
+            <m:endChr m:val=""/>
+            <m:ctrlPr>
+              <w:rPr>
+                <w:rFonts w:ascii="Cambria Math" w:hAnsi="Cambria Math"/>
+                <w:i/>
+              </w:rPr>
+            </m:ctrlPr>
+          </m:dPr>
+          <m:e>
+            <m:eqArr>
+              <m:eqArrPr>
+                <m:ctrlPr>
+                  <w:rPr>
+                    <w:rFonts w:ascii="Cambria Math" w:hAnsi="Cambria Math"/>
+                    <w:i/>
+                  </w:rPr>
+                </m:ctrlPr>
+              </m:eqArrPr>
+              <m:e>
+                <m:r>
+                  <w:rPr>
+                    <w:rFonts w:ascii="Cambria Math" w:hAnsi="Cambria Math"/>
+                  </w:rPr>
+                  <m:t xml:space="preserve">1, if </m:t>
+                </m:r>
+                <m:sSub>
+                  <m:sSubPr>
+                    <m:ctrlPr>
+                      <w:rPr>
+                        <w:rFonts w:ascii="Cambria Math" w:hAnsi="Cambria Math"/>
+                        <w:i/>
+                      </w:rPr>
+                    </m:ctrlPr>
+                  </m:sSubPr>
+                  <m:e>
+                    <m:r>
+                      <w:rPr>
+                        <w:rFonts w:ascii="Cambria Math" w:hAnsi="Cambria Math"/>
+                      </w:rPr>
+                      <m:t>Team</m:t>
+                    </m:r>
+                  </m:e>
+                  <m:sub>
+                    <m:r>
+                      <w:rPr>
+                        <w:rFonts w:ascii="Cambria Math" w:hAnsi="Cambria Math"/>
+                      </w:rPr>
+                      <m:t>i</m:t>
+                    </m:r>
+                  </m:sub>
+                </m:sSub>
+                <m:r>
+                  <w:rPr>
+                    <w:rFonts w:ascii="Cambria Math" w:hAnsi="Cambria Math"/>
+                  </w:rPr>
+                  <m:t xml:space="preserve"> beats </m:t>
+                </m:r>
+                <m:sSub>
+                  <m:sSubPr>
+                    <m:ctrlPr>
+                      <w:rPr>
+                        <w:rFonts w:ascii="Cambria Math" w:hAnsi="Cambria Math"/>
+                        <w:i/>
+                      </w:rPr>
+                    </m:ctrlPr>
+                  </m:sSubPr>
+                  <m:e>
+                    <m:r>
+                      <w:rPr>
+                        <w:rFonts w:ascii="Cambria Math" w:hAnsi="Cambria Math"/>
+                      </w:rPr>
+                      <m:t>Team</m:t>
+                    </m:r>
+                  </m:e>
+                  <m:sub>
+                    <m:r>
+                      <w:rPr>
+                        <w:rFonts w:ascii="Cambria Math" w:hAnsi="Cambria Math"/>
+                      </w:rPr>
+                      <m:t>j</m:t>
+                    </m:r>
+                  </m:sub>
+                </m:sSub>
+              </m:e>
+              <m:e>
+                <m:r>
+                  <w:rPr>
+                    <w:rFonts w:ascii="Cambria Math" w:hAnsi="Cambria Math"/>
+                  </w:rPr>
+                  <m:t xml:space="preserve">0, if </m:t>
+                </m:r>
+                <m:sSub>
+                  <m:sSubPr>
+                    <m:ctrlPr>
+                      <w:rPr>
+                        <w:rFonts w:ascii="Cambria Math" w:hAnsi="Cambria Math"/>
+                        <w:i/>
+                      </w:rPr>
+                    </m:ctrlPr>
+                  </m:sSubPr>
+                  <m:e>
+                    <m:r>
+                      <w:rPr>
+                        <w:rFonts w:ascii="Cambria Math" w:hAnsi="Cambria Math"/>
+                      </w:rPr>
+                      <m:t>Team</m:t>
+                    </m:r>
+                  </m:e>
+                  <m:sub>
+                    <m:r>
+                      <w:rPr>
+                        <w:rFonts w:ascii="Cambria Math" w:hAnsi="Cambria Math"/>
+                      </w:rPr>
+                      <m:t>j</m:t>
+                    </m:r>
+                  </m:sub>
+                </m:sSub>
+                <m:r>
+                  <w:rPr>
+                    <w:rFonts w:ascii="Cambria Math" w:hAnsi="Cambria Math"/>
+                  </w:rPr>
+                  <m:t xml:space="preserve"> beats </m:t>
+                </m:r>
+                <m:sSub>
+                  <m:sSubPr>
+                    <m:ctrlPr>
+                      <w:rPr>
+                        <w:rFonts w:ascii="Cambria Math" w:hAnsi="Cambria Math"/>
+                        <w:i/>
+                      </w:rPr>
+                    </m:ctrlPr>
+                  </m:sSubPr>
+                  <m:e>
+                    <m:r>
+                      <w:rPr>
+                        <w:rFonts w:ascii="Cambria Math" w:hAnsi="Cambria Math"/>
+                      </w:rPr>
+                      <m:t xml:space="preserve">Team </m:t>
+                    </m:r>
+                  </m:e>
+                  <m:sub>
+                    <m:r>
+                      <w:rPr>
+                        <w:rFonts w:ascii="Cambria Math" w:hAnsi="Cambria Math"/>
+                      </w:rPr>
+                      <m:t>i</m:t>
+                    </m:r>
+                  </m:sub>
+                </m:sSub>
+              </m:e>
+            </m:eqArr>
+          </m:e>
+        </m:d>
+      </m:oMath>
+      <w:r>
+        <w:t xml:space="preserve">            </w:t>
+      </w:r>
+      <w:r>
+        <w:t xml:space="preserve"> </w:t>
+      </w:r>
+      <w:r>
+        <w:t xml:space="preserve"> [3]</w:t>
+      </w:r>
+    </w:p>
+    <w:p/>
+    <w:p>
+      <w:pPr>
+        <w:pStyle w:val="Heading3"/>
+      </w:pPr>
+      <w:r>
+        <w:t>Expected Score (x)</w:t>
+      </w:r>
+    </w:p>
+    <w:p>
+      <w:pPr>
+        <w:ind w:firstLine="14.40pt"/>
+        <w:jc w:val="both"/>
+      </w:pPr>
+      <w:r>
+        <w:t xml:space="preserve">Variable </w:t>
+      </w:r>
+      <m:oMath>
+        <m:sSub>
+          <m:sSubPr>
+            <m:ctrlPr>
+              <w:rPr>
+                <w:rFonts w:ascii="Cambria Math" w:hAnsi="Cambria Math"/>
+                <w:i/>
+              </w:rPr>
+            </m:ctrlPr>
+          </m:sSubPr>
+          <m:e>
+            <m:r>
+              <w:rPr>
+                <w:rFonts w:ascii="Cambria Math" w:hAnsi="Cambria Math"/>
+              </w:rPr>
+              <m:t>x</m:t>
+            </m:r>
+          </m:e>
+          <m:sub>
+            <m:r>
+              <w:rPr>
+                <w:rFonts w:ascii="Cambria Math" w:hAnsi="Cambria Math"/>
+              </w:rPr>
+              <m:t>ij</m:t>
+            </m:r>
+          </m:sub>
+        </m:sSub>
+      </m:oMath>
+      <w:r>
+        <w:rPr>
+          <w:i/>
+          <w:iCs/>
+        </w:rPr>
+        <w:t xml:space="preserve"> </w:t>
+      </w:r>
+      <w:r>
+        <w:t xml:space="preserve">is used to denote the </w:t>
+      </w:r>
+      <w:r>
+        <w:t xml:space="preserve">expected outcome of a match between </w:t>
+      </w:r>
+      <m:oMath>
+        <m:sSub>
+          <m:sSubPr>
+            <m:ctrlPr>
+              <w:rPr>
+                <w:rFonts w:ascii="Cambria Math" w:hAnsi="Cambria Math"/>
+                <w:i/>
+              </w:rPr>
+            </m:ctrlPr>
+          </m:sSubPr>
+          <m:e>
+            <m:r>
+              <w:rPr>
+                <w:rFonts w:ascii="Cambria Math" w:hAnsi="Cambria Math"/>
+              </w:rPr>
+              <m:t>Team</m:t>
+            </m:r>
+          </m:e>
+          <m:sub>
+            <m:r>
+              <w:rPr>
+                <w:rFonts w:ascii="Cambria Math" w:hAnsi="Cambria Math"/>
+              </w:rPr>
+              <m:t>i</m:t>
+            </m:r>
+          </m:sub>
+        </m:sSub>
+      </m:oMath>
+      <w:r>
+        <w:t xml:space="preserve"> and </w:t>
+      </w:r>
+      <m:oMath>
+        <m:sSub>
+          <m:sSubPr>
+            <m:ctrlPr>
+              <w:rPr>
+                <w:rFonts w:ascii="Cambria Math" w:hAnsi="Cambria Math"/>
+                <w:i/>
+              </w:rPr>
+            </m:ctrlPr>
+          </m:sSubPr>
+          <m:e>
+            <m:r>
+              <w:rPr>
+                <w:rFonts w:ascii="Cambria Math" w:hAnsi="Cambria Math"/>
+              </w:rPr>
+              <m:t>Team</m:t>
+            </m:r>
+          </m:e>
+          <m:sub>
+            <m:r>
+              <w:rPr>
+                <w:rFonts w:ascii="Cambria Math" w:hAnsi="Cambria Math"/>
+              </w:rPr>
+              <m:t>j</m:t>
+            </m:r>
+          </m:sub>
+        </m:sSub>
+      </m:oMath>
+      <w:r>
+        <w:t>.</w:t>
+      </w:r>
+    </w:p>
+    <w:p>
+      <w:pPr>
+        <w:ind w:firstLine="14.40pt"/>
+        <w:jc w:val="both"/>
+      </w:pPr>
+    </w:p>
+    <w:p>
+      <w:pPr>
+        <w:pStyle w:val="Heading3"/>
+      </w:pPr>
+      <w:r>
+        <w:t>K Factor</w:t>
+      </w:r>
+      <w:r>
+        <w:t xml:space="preserve"> (K)</w:t>
+      </w:r>
+    </w:p>
+    <w:p>
+      <w:pPr>
+        <w:ind w:firstLine="14.40pt"/>
+        <w:jc w:val="both"/>
+      </w:pPr>
+      <w:r>
+        <w:t xml:space="preserve">The </w:t>
+      </w:r>
+      <w:r>
+        <w:t>K-factor determines how quickly the rating reacts to new game results</w:t>
+      </w:r>
+      <w:r>
+        <w:t xml:space="preserve"> [9]</w:t>
+      </w:r>
+      <w:r>
+        <w:t>.</w:t>
+      </w:r>
+      <w:r>
+        <w:t xml:space="preserve"> </w:t>
+      </w:r>
+      <w:r>
+        <w:t xml:space="preserve">A high K value allows the estimate to adapt quickly, however </w:t>
+      </w:r>
+      <w:r>
+        <w:t xml:space="preserve">if K is set to high it will result in the </w:t>
+      </w:r>
+      <w:r>
+        <w:t>large variations in the estimate.</w:t>
+      </w:r>
+      <w:r>
+        <w:t xml:space="preserve"> On the other </w:t>
+      </w:r>
+      <w:r>
+        <w:t>hand,</w:t>
+      </w:r>
+      <w:r>
+        <w:t xml:space="preserve"> if the K value is set too low then </w:t>
+      </w:r>
+      <w:r>
+        <w:t>the estimate will take too long to recognize important changes.</w:t>
+      </w:r>
+      <w:r>
+        <w:t xml:space="preserve"> The K factor being selected here depends on the total number of minutes being played by each individual player.</w:t>
+      </w:r>
+    </w:p>
+    <w:p>
+      <w:pPr>
+        <w:ind w:firstLine="14.40pt"/>
+        <w:jc w:val="both"/>
+      </w:pPr>
+    </w:p>
+    <w:p>
+      <w:pPr>
+        <w:pStyle w:val="Heading3"/>
+      </w:pPr>
+      <w:r>
+        <w:t>F(x)</w:t>
+      </w:r>
+    </w:p>
+    <w:p/>
+    <w:p>
+      <w:pPr>
+        <w:pStyle w:val="Heading3"/>
+      </w:pPr>
+      <w:r>
+        <w:t>Match Outcome</w:t>
+      </w:r>
+    </w:p>
+    <w:p/>
+    <w:p>
+      <w:pPr>
+        <w:pStyle w:val="Heading3"/>
+      </w:pPr>
+      <w:r>
+        <w:t>Seed Outcome</w:t>
+      </w:r>
+    </w:p>
+    <w:p/>
+    <w:p>
+      <w:pPr>
+        <w:pStyle w:val="Heading2"/>
+      </w:pPr>
+      <w:r>
+        <w:t>Algorithms</w:t>
+      </w:r>
+    </w:p>
+    <w:p>
+      <w:pPr>
+        <w:pStyle w:val="Heading3"/>
+      </w:pPr>
+      <w:r>
+        <w:t xml:space="preserve">Algorithm 1: </w:t>
+      </w:r>
+      <w:r>
+        <w:t>Update Team Rating</w:t>
+      </w:r>
+    </w:p>
+    <w:p>
+      <w:pPr>
+        <w:jc w:val="start"/>
+      </w:pPr>
+    </w:p>
+    <w:p>
+      <w:pPr>
+        <w:pStyle w:val="Heading3"/>
+      </w:pPr>
+      <w:r>
+        <w:t xml:space="preserve">Algorithm 2: </w:t>
+      </w:r>
+      <w:r>
+        <w:t>Update Player Ratings</w:t>
+      </w:r>
+    </w:p>
+    <w:p/>
+    <w:p>
+      <w:pPr>
+        <w:pStyle w:val="Heading3"/>
+      </w:pPr>
+      <w:r>
+        <w:t>Alg</w:t>
+      </w:r>
+      <w:r>
+        <w:t xml:space="preserve">orithm 3: </w:t>
+      </w:r>
+      <w:r>
+        <w:t>Predict Match Winner</w:t>
+      </w:r>
+    </w:p>
+    <w:p/>
+    <w:p>
+      <w:pPr>
+        <w:pStyle w:val="Heading2"/>
+      </w:pPr>
+      <w:r>
+        <w:t>Datasets</w:t>
+      </w:r>
+    </w:p>
+    <w:p>
+      <w:pPr>
+        <w:pStyle w:val="Heading3"/>
+      </w:pPr>
+      <w:r>
+        <w:t>Physical Data:</w:t>
+      </w:r>
+    </w:p>
+    <w:p>
+      <w:pPr>
+        <w:pStyle w:val="BodyText"/>
+        <w:rPr>
+          <w:lang w:val="en-GB"/>
+        </w:rPr>
+      </w:pPr>
+      <w:r>
+        <w:rPr>
+          <w:lang w:val="en-GB"/>
+        </w:rPr>
+        <w:t>The required datasets are obtained by scraping data from the NBA website. The data is obtained from the 2017-2018, 2018-2019 and 2020-2021 regular seasons. Both the player box score and the team box score are recorded.</w:t>
+      </w:r>
+    </w:p>
+    <w:p>
+      <w:pPr>
+        <w:pStyle w:val="BodyText"/>
+        <w:rPr>
+          <w:lang w:val="en-GB"/>
+        </w:rPr>
+      </w:pPr>
+    </w:p>
+    <w:p>
+      <w:pPr>
+        <w:pStyle w:val="Heading3"/>
+      </w:pPr>
+      <w:r>
+        <w:t>Data Scraping</w:t>
+      </w:r>
+    </w:p>
+    <w:p>
+      <w:pPr>
+        <w:ind w:firstLine="14.40pt"/>
+        <w:jc w:val="both"/>
+        <w:rPr>
+          <w:lang w:val="en-GB"/>
+        </w:rPr>
+      </w:pPr>
+      <w:r>
+        <w:rPr>
+          <w:lang w:val="en-GB"/>
+        </w:rPr>
+        <w:t>Data or web scraping refers to the process of importing information from a web page, typically written in HTML or XHTML, into a locally saved spreadsheet. A Python program was written to extract the required statistics from online tables and is stored locally as a CSV file.</w:t>
+      </w:r>
+    </w:p>
+    <w:p>
+      <w:pPr>
+        <w:ind w:firstLine="14.40pt"/>
+        <w:jc w:val="both"/>
         <w:rPr>
           <w:lang w:val="en-GB"/>
         </w:rPr>
@@ -1568,13 +2437,13 @@
           <w:lang w:val="en-GB"/>
         </w:rPr>
         <w:drawing>
-          <wp:anchor distT="0" distB="0" distL="114300" distR="114300" simplePos="0" relativeHeight="251660288" behindDoc="0" locked="0" layoutInCell="1" allowOverlap="1" wp14:anchorId="2FBEA766" wp14:editId="34AFFA6C">
+          <wp:anchor distT="0" distB="0" distL="114300" distR="114300" simplePos="0" relativeHeight="251660288" behindDoc="0" locked="0" layoutInCell="1" allowOverlap="1" wp14:anchorId="2FBEA766" wp14:editId="642E4A3B">
             <wp:simplePos x="0" y="0"/>
-            <wp:positionH relativeFrom="column">
+            <wp:positionH relativeFrom="margin">
               <wp:align>right</wp:align>
             </wp:positionH>
             <wp:positionV relativeFrom="paragraph">
-              <wp:posOffset>200372</wp:posOffset>
+              <wp:posOffset>227734</wp:posOffset>
             </wp:positionV>
             <wp:extent cx="3089910" cy="1127760"/>
             <wp:effectExtent l="0" t="0" r="0" b="0"/>
@@ -1593,7 +2462,7 @@
                     </pic:cNvPicPr>
                   </pic:nvPicPr>
                   <pic:blipFill>
-                    <a:blip r:embed="rId17" cstate="print">
+                    <a:blip r:embed="rId13" cstate="print">
                       <a:extLst>
                         <a:ext uri="{28A0092B-C50C-407E-A947-70E740481C1C}">
                           <a14:useLocalDpi xmlns:a14="http://schemas.microsoft.com/office/drawing/2010/main" val="0"/>
@@ -1663,16 +2532,18 @@
       </w:pPr>
       <w:r>
         <w:rPr>
-          <w:lang w:val="en-GB"/>
-        </w:rPr>
+          <w:noProof/>
+          <w:lang w:val="en-GB"/>
+        </w:rPr>
+        <w:lastRenderedPageBreak/>
         <w:drawing>
-          <wp:anchor distT="0" distB="0" distL="114300" distR="114300" simplePos="0" relativeHeight="251661312" behindDoc="0" locked="0" layoutInCell="1" allowOverlap="1" wp14:anchorId="2746A5F9" wp14:editId="74D811A1">
+          <wp:anchor distT="0" distB="0" distL="114300" distR="114300" simplePos="0" relativeHeight="251661312" behindDoc="0" locked="0" layoutInCell="1" allowOverlap="1" wp14:anchorId="2746A5F9" wp14:editId="24C605C9">
             <wp:simplePos x="0" y="0"/>
-            <wp:positionH relativeFrom="margin">
+            <wp:positionH relativeFrom="column">
               <wp:align>right</wp:align>
             </wp:positionH>
             <wp:positionV relativeFrom="paragraph">
-              <wp:posOffset>146858</wp:posOffset>
+              <wp:posOffset>-173</wp:posOffset>
             </wp:positionV>
             <wp:extent cx="3089910" cy="1233170"/>
             <wp:effectExtent l="0" t="0" r="0" b="5080"/>
@@ -1691,7 +2562,7 @@
                     </pic:cNvPicPr>
                   </pic:nvPicPr>
                   <pic:blipFill>
-                    <a:blip r:embed="rId18" cstate="print">
+                    <a:blip r:embed="rId14" cstate="print">
                       <a:extLst>
                         <a:ext uri="{28A0092B-C50C-407E-A947-70E740481C1C}">
                           <a14:useLocalDpi xmlns:a14="http://schemas.microsoft.com/office/drawing/2010/main" val="0"/>
@@ -1770,6 +2641,7 @@
         <w:t>etic Data</w:t>
       </w:r>
     </w:p>
+    <w:p/>
     <w:p>
       <w:pPr>
         <w:pStyle w:val="Heading3"/>
@@ -1778,6 +2650,7 @@
         <w:t>Initialization</w:t>
       </w:r>
     </w:p>
+    <w:p/>
     <w:p>
       <w:pPr>
         <w:pStyle w:val="Heading3"/>
@@ -1796,29 +2669,82 @@
     </w:p>
     <w:p>
       <w:pPr>
+        <w:pStyle w:val="Heading1"/>
+        <w:rPr>
+          <w:highlight w:val="yellow"/>
+        </w:rPr>
+      </w:pPr>
+      <w:r>
+        <w:rPr>
+          <w:highlight w:val="yellow"/>
+        </w:rPr>
+        <w:t>Results</w:t>
+      </w:r>
+    </w:p>
+    <w:p>
+      <w:pPr>
+        <w:rPr>
+          <w:highlight w:val="yellow"/>
+        </w:rPr>
+      </w:pPr>
+    </w:p>
+    <w:p>
+      <w:pPr>
         <w:pStyle w:val="Heading2"/>
       </w:pPr>
       <w:r>
-        <w:t>Unit</w:t>
-      </w:r>
-      <w:r>
-        <w:t>s</w:t>
-      </w:r>
-    </w:p>
-    <w:p>
-      <w:pPr>
-        <w:pStyle w:val="bulletlist"/>
-      </w:pPr>
-      <w:r>
-        <w:t xml:space="preserve">Use </w:t>
-      </w:r>
-      <w:r>
-        <w:t>either</w:t>
-      </w:r>
-      <w:r>
-        <w:t xml:space="preserve"> SI (MKS) or CGS as primary units. (SI units are encouraged.) English units may be used as secondary units (in parentheses). An exception would be the use of English units as identifiers in trade, such </w:t>
-      </w:r>
-    </w:p>
+        <w:t>Testing on the NBA 2018-19 Season</w:t>
+      </w:r>
+    </w:p>
+    <w:p>
+      <w:pPr>
+        <w:ind w:firstLine="14.40pt"/>
+        <w:jc w:val="both"/>
+      </w:pPr>
+      <w:r>
+        <w:t>Algorithms 1 and 3</w:t>
+      </w:r>
+      <w:r>
+        <w:t xml:space="preserve">, as depicted </w:t>
+      </w:r>
+      <w:r>
+        <w:t>above</w:t>
+      </w:r>
+      <w:r>
+        <w:t>,</w:t>
+      </w:r>
+      <w:r>
+        <w:t xml:space="preserve"> are </w:t>
+      </w:r>
+      <w:r>
+        <w:t xml:space="preserve">used to predict the outcome of a match for </w:t>
+      </w:r>
+      <w:r>
+        <w:t>the base Elo algorithm and the modified algorithm, respectively</w:t>
+      </w:r>
+      <w:r>
+        <w:t>.</w:t>
+      </w:r>
+      <w:r>
+        <w:t xml:space="preserve"> During the testing phase </w:t>
+      </w:r>
+      <w:r>
+        <w:t xml:space="preserve">the ratings of both players and teams are updated </w:t>
+      </w:r>
+      <w:r>
+        <w:t>repeatedly</w:t>
+      </w:r>
+      <w:r>
+        <w:t xml:space="preserve"> even as </w:t>
+      </w:r>
+      <w:r>
+        <w:t>results</w:t>
+      </w:r>
+      <w:r>
+        <w:t xml:space="preserve"> are predicted.</w:t>
+      </w:r>
+    </w:p>
+    <w:p/>
     <w:p>
       <w:pPr>
         <w:pStyle w:val="Heading1"/>
@@ -1830,22 +2756,15 @@
         <w:rPr>
           <w:highlight w:val="yellow"/>
         </w:rPr>
-        <w:t>Results</w:t>
-      </w:r>
-    </w:p>
-    <w:p>
-      <w:pPr>
-        <w:pStyle w:val="Heading1"/>
+        <w:t>Conclusion</w:t>
+      </w:r>
+    </w:p>
+    <w:p>
+      <w:pPr>
         <w:rPr>
           <w:highlight w:val="yellow"/>
         </w:rPr>
       </w:pPr>
-      <w:r>
-        <w:rPr>
-          <w:highlight w:val="yellow"/>
-        </w:rPr>
-        <w:t>Conclusion</w:t>
-      </w:r>
     </w:p>
     <w:p>
       <w:pPr>
@@ -1856,7 +2775,7 @@
         <w:t xml:space="preserve">The </w:t>
       </w:r>
       <w:r>
-        <w:t>ELO</w:t>
+        <w:t>Elo</w:t>
       </w:r>
       <w:r>
         <w:t xml:space="preserve"> algorithm is a widely used rating </w:t>
@@ -1874,7 +2793,7 @@
         <w:t xml:space="preserve">, a modified version of the </w:t>
       </w:r>
       <w:r>
-        <w:t>ELO</w:t>
+        <w:t>Elo</w:t>
       </w:r>
       <w:r>
         <w:t xml:space="preserve"> algorithm is used where a </w:t>
@@ -1901,10 +2820,37 @@
         <w:t xml:space="preserve">algorithm is compared with the base </w:t>
       </w:r>
       <w:r>
-        <w:t>ELO</w:t>
-      </w:r>
-      <w:r>
-        <w:t xml:space="preserve"> algorithm by analysiing</w:t>
+        <w:t>Elo</w:t>
+      </w:r>
+      <w:r>
+        <w:t xml:space="preserve"> algorithm by </w:t>
+      </w:r>
+      <w:r>
+        <w:t>analyzing</w:t>
+      </w:r>
+      <w:r>
+        <w:t xml:space="preserve"> the implementation of the algorithms over real-world and synthetic data.</w:t>
+      </w:r>
+      <w:r>
+        <w:t xml:space="preserve"> From the above simulations it is observed that </w:t>
+      </w:r>
+      <w:r>
+        <w:t xml:space="preserve">the base algorithm is more accurate than its modified version. This is largely </w:t>
+      </w:r>
+      <w:r>
+        <w:t xml:space="preserve">due to the fact that the addition of individual player ratings increases the complexity of the algorithm. The model does however </w:t>
+      </w:r>
+      <w:r>
+        <w:t xml:space="preserve">offer additional insight into player strengths which further </w:t>
+      </w:r>
+      <w:r>
+        <w:t xml:space="preserve">enable </w:t>
+      </w:r>
+      <w:r>
+        <w:t xml:space="preserve">the analysis of injuries and possible transfers. This particular factor should allow </w:t>
+      </w:r>
+      <w:r>
+        <w:t>teams to better quantify a players worth and overall trade value.</w:t>
       </w:r>
     </w:p>
     <w:p>
@@ -1925,6 +2871,31 @@
           <w:highlight w:val="yellow"/>
         </w:rPr>
         <w:t>Future Work</w:t>
+      </w:r>
+    </w:p>
+    <w:p>
+      <w:pPr>
+        <w:rPr>
+          <w:highlight w:val="yellow"/>
+        </w:rPr>
+      </w:pPr>
+    </w:p>
+    <w:p>
+      <w:pPr>
+        <w:ind w:firstLine="36pt"/>
+        <w:jc w:val="both"/>
+      </w:pPr>
+      <w:r>
+        <w:t>Analysis of test results indicate that further modifi</w:t>
+      </w:r>
+      <w:r>
+        <w:t xml:space="preserve">cations to the algorithm may result in </w:t>
+      </w:r>
+      <w:r>
+        <w:t xml:space="preserve">further understanding </w:t>
+      </w:r>
+      <w:r>
+        <w:t>of individual player strengths and susceptibility to injuries. This may be able to aid front office management when it comes to player transfers and contract extensions.</w:t>
       </w:r>
     </w:p>
     <w:p>
@@ -1971,7 +2942,7 @@
         </w:rPr>
         <w:t xml:space="preserve">DOI: </w:t>
       </w:r>
-      <w:hyperlink r:id="rId19" w:history="1">
+      <w:hyperlink r:id="rId15" w:history="1">
         <w:r>
           <w:rPr>
             <w:rStyle w:val="Hyperlink"/>
@@ -2057,7 +3028,6 @@
           <w:sz w:val="20"/>
           <w:szCs w:val="20"/>
         </w:rPr>
-        <w:lastRenderedPageBreak/>
         <w:t>Hao Ji, Erich O’Saben, Adam Boudion, and Yaohang Li. “</w:t>
       </w:r>
       <w:r>
@@ -2139,7 +3109,21 @@
           <w:sz w:val="20"/>
           <w:szCs w:val="20"/>
         </w:rPr>
-        <w:t>-Based Approach to Model Team Players and Predict the Outcome of Games</w:t>
+        <w:t>-Based Approach to Model Team Players and Predict the</w:t>
+      </w:r>
+      <w:r>
+        <w:rPr>
+          <w:sz w:val="20"/>
+          <w:szCs w:val="20"/>
+        </w:rPr>
+        <w:t xml:space="preserve"> </w:t>
+      </w:r>
+      <w:r>
+        <w:rPr>
+          <w:sz w:val="20"/>
+          <w:szCs w:val="20"/>
+        </w:rPr>
+        <w:t>Outcome of Games</w:t>
       </w:r>
       <w:r>
         <w:rPr>
@@ -2169,7 +3153,7 @@
         </w:rPr>
         <w:t xml:space="preserve"> URI: </w:t>
       </w:r>
-      <w:hyperlink r:id="rId20" w:history="1">
+      <w:hyperlink r:id="rId16" w:history="1">
         <w:r>
           <w:rPr>
             <w:rStyle w:val="Hyperlink"/>
@@ -2216,7 +3200,7 @@
           <w:sz w:val="20"/>
           <w:szCs w:val="20"/>
         </w:rPr>
-        <w:t>ELO</w:t>
+        <w:t>Elo</w:t>
       </w:r>
       <w:r>
         <w:rPr>
@@ -2274,7 +3258,7 @@
         </w:rPr>
         <w:t xml:space="preserve"> DOI: </w:t>
       </w:r>
-      <w:hyperlink r:id="rId21" w:history="1">
+      <w:hyperlink r:id="rId17" w:history="1">
         <w:r>
           <w:rPr>
             <w:rStyle w:val="Hyperlink"/>
@@ -2351,7 +3335,7 @@
         </w:rPr>
         <w:t xml:space="preserve">. DOI: </w:t>
       </w:r>
-      <w:hyperlink r:id="rId22" w:history="1">
+      <w:hyperlink r:id="rId18" w:history="1">
         <w:r>
           <w:rPr>
             <w:rStyle w:val="Hyperlink"/>
@@ -2435,7 +3419,7 @@
         </w:rPr>
         <w:t xml:space="preserve">. DOI:   </w:t>
       </w:r>
-      <w:hyperlink r:id="rId23" w:history="1">
+      <w:hyperlink r:id="rId19" w:history="1">
         <w:r>
           <w:rPr>
             <w:rStyle w:val="Hyperlink"/>
@@ -2489,7 +3473,7 @@
         </w:rPr>
         <w:t xml:space="preserve">Availabile at: </w:t>
       </w:r>
-      <w:hyperlink r:id="rId24" w:history="1">
+      <w:hyperlink r:id="rId20" w:history="1">
         <w:r>
           <w:rPr>
             <w:rStyle w:val="Hyperlink"/>
@@ -2504,14 +3488,154 @@
           <w:sz w:val="20"/>
           <w:szCs w:val="20"/>
         </w:rPr>
-        <w:t xml:space="preserve"> [Accessed July 2022]. </w:t>
+        <w:t xml:space="preserve"> [Accessed Ju</w:t>
+      </w:r>
+      <w:r>
+        <w:rPr>
+          <w:sz w:val="20"/>
+          <w:szCs w:val="20"/>
+        </w:rPr>
+        <w:t>ne</w:t>
+      </w:r>
+      <w:r>
+        <w:rPr>
+          <w:sz w:val="20"/>
+          <w:szCs w:val="20"/>
+        </w:rPr>
+        <w:t xml:space="preserve"> 2022].</w:t>
       </w:r>
     </w:p>
     <w:p>
       <w:pPr>
         <w:pStyle w:val="references"/>
-        <w:ind w:start="17.70pt" w:hanging="17.70pt"/>
-        <w:jc w:val="start"/>
+        <w:rPr>
+          <w:sz w:val="20"/>
+          <w:szCs w:val="20"/>
+        </w:rPr>
+      </w:pPr>
+      <w:r>
+        <w:rPr>
+          <w:sz w:val="20"/>
+          <w:szCs w:val="20"/>
+        </w:rPr>
+        <w:t>Five Thirty Eight (</w:t>
+      </w:r>
+      <w:r>
+        <w:rPr>
+          <w:sz w:val="20"/>
+          <w:szCs w:val="20"/>
+        </w:rPr>
+        <w:t>2015</w:t>
+      </w:r>
+      <w:r>
+        <w:rPr>
+          <w:sz w:val="20"/>
+          <w:szCs w:val="20"/>
+        </w:rPr>
+        <w:t>)</w:t>
+      </w:r>
+      <w:r>
+        <w:rPr>
+          <w:sz w:val="20"/>
+          <w:szCs w:val="20"/>
+        </w:rPr>
+        <w:t xml:space="preserve">. </w:t>
+      </w:r>
+      <w:r>
+        <w:rPr>
+          <w:sz w:val="20"/>
+          <w:szCs w:val="20"/>
+        </w:rPr>
+        <w:t>How We Calculate NBA Elo Ratings</w:t>
+      </w:r>
+      <w:r>
+        <w:rPr>
+          <w:sz w:val="20"/>
+          <w:szCs w:val="20"/>
+        </w:rPr>
+        <w:t xml:space="preserve"> [online].</w:t>
+      </w:r>
+    </w:p>
+    <w:p>
+      <w:pPr>
+        <w:pStyle w:val="references"/>
+        <w:numPr>
+          <w:ilvl w:val="0"/>
+          <w:numId w:val="0"/>
+        </w:numPr>
+        <w:ind w:start="18pt"/>
+        <w:rPr>
+          <w:sz w:val="20"/>
+          <w:szCs w:val="20"/>
+        </w:rPr>
+      </w:pPr>
+      <w:r>
+        <w:rPr>
+          <w:sz w:val="20"/>
+          <w:szCs w:val="20"/>
+        </w:rPr>
+        <w:t xml:space="preserve">Available at: </w:t>
+      </w:r>
+      <w:hyperlink r:id="rId21" w:history="1">
+        <w:r>
+          <w:rPr>
+            <w:rStyle w:val="Hyperlink"/>
+            <w:sz w:val="20"/>
+            <w:szCs w:val="20"/>
+          </w:rPr>
+          <w:t>https://fivethirtyeight.com/features/how-we-calculate-nba-elo-ratings/</w:t>
+        </w:r>
+      </w:hyperlink>
+      <w:r>
+        <w:rPr>
+          <w:sz w:val="20"/>
+          <w:szCs w:val="20"/>
+        </w:rPr>
+        <w:t xml:space="preserve"> [A</w:t>
+      </w:r>
+      <w:r>
+        <w:rPr>
+          <w:sz w:val="20"/>
+          <w:szCs w:val="20"/>
+        </w:rPr>
+        <w:t>ccessed June 2022</w:t>
+      </w:r>
+      <w:r>
+        <w:rPr>
+          <w:sz w:val="20"/>
+          <w:szCs w:val="20"/>
+        </w:rPr>
+        <w:t>]</w:t>
+      </w:r>
+      <w:r>
+        <w:rPr>
+          <w:sz w:val="20"/>
+          <w:szCs w:val="20"/>
+        </w:rPr>
+        <w:t>.</w:t>
+      </w:r>
+    </w:p>
+    <w:p>
+      <w:pPr>
+        <w:pStyle w:val="references"/>
+        <w:rPr>
+          <w:sz w:val="20"/>
+          <w:szCs w:val="20"/>
+        </w:rPr>
+      </w:pPr>
+    </w:p>
+    <w:p>
+      <w:pPr>
+        <w:pStyle w:val="references"/>
+        <w:rPr>
+          <w:sz w:val="20"/>
+          <w:szCs w:val="20"/>
+        </w:rPr>
+      </w:pPr>
+    </w:p>
+    <w:p>
+      <w:pPr>
+        <w:pStyle w:val="references"/>
         <w:rPr>
           <w:sz w:val="20"/>
           <w:szCs w:val="20"/>
@@ -2560,95 +3684,6 @@
     </w:sectPr>
   </w:body>
 </w:document>
-</file>
-
-<file path=word/comments.xml><?xml version="1.0" encoding="utf-8"?>
-<w:comments xmlns:cx="http://schemas.microsoft.com/office/drawing/2014/chartex" xmlns:cx1="http://schemas.microsoft.com/office/drawing/2015/9/8/chartex" xmlns:cx2="http://schemas.microsoft.com/office/drawing/2015/10/21/chartex" xmlns:cx3="http://schemas.microsoft.com/office/drawing/2016/5/9/chartex" xmlns:cx4="http://schemas.microsoft.com/office/drawing/2016/5/10/chartex" xmlns:cx5="http://schemas.microsoft.com/office/drawing/2016/5/11/chartex" xmlns:cx6="http://schemas.microsoft.com/office/drawing/2016/5/12/chartex" xmlns:cx7="http://schemas.microsoft.com/office/drawing/2016/5/13/chartex" xmlns:cx8="http://schemas.microsoft.com/office/drawing/2016/5/14/chartex" xmlns:mc="http://schemas.openxmlformats.org/markup-compatibility/2006" xmlns:aink="http://schemas.microsoft.com/office/drawing/2016/ink" xmlns:am3d="http://schemas.microsoft.com/office/drawing/2017/model3d" xmlns:o="urn:schemas-microsoft-com:office:office" xmlns:oel="http://schemas.microsoft.com/office/2019/extlst" xmlns:r="http://purl.oclc.org/ooxml/officeDocument/relationships" xmlns:m="http://purl.oclc.org/ooxml/officeDocument/math" xmlns:v="urn:schemas-microsoft-com:vml" xmlns:wp14="http://schemas.microsoft.com/office/word/2010/wordprocessingDrawing" xmlns:wp="http://purl.oclc.org/ooxml/drawingml/wordprocessingDrawing" xmlns:w10="urn:schemas-microsoft-com:office:word" xmlns:w="http://purl.oclc.org/ooxml/wordprocessingml/main" xmlns:w14="http://schemas.microsoft.com/office/word/2010/wordml" xmlns:w15="http://schemas.microsoft.com/office/word/2012/wordml" xmlns:w16cex="http://schemas.microsoft.com/office/word/2018/wordml/cex" xmlns:w16cid="http://schemas.microsoft.com/office/word/2016/wordml/cid" xmlns:w16="http://schemas.microsoft.com/office/word/2018/wordml" xmlns:w16sdtdh="http://schemas.microsoft.com/office/word/2020/wordml/sdtdatahash" xmlns:w16se="http://schemas.microsoft.com/office/word/2015/wordml/symex" xmlns:wpi="http://schemas.microsoft.com/office/word/2010/wordprocessingInk" xmlns:wne="http://schemas.microsoft.com/office/word/2006/wordml" mc:Ignorable="w14 w15 w16se w16cid w16 w16cex w16sdtdh wne wp14">
-  <w:comment w:id="0" w:author="Thomas Abraham" w:date="2022-06-28T22:36:00Z" w:initials="TA">
-    <w:p>
-      <w:pPr>
-        <w:pStyle w:val="CommentText"/>
-        <w:jc w:val="start"/>
-      </w:pPr>
-      <w:r>
-        <w:rPr>
-          <w:rStyle w:val="CommentReference"/>
-        </w:rPr>
-        <w:annotationRef/>
-      </w:r>
-      <w:r>
-        <w:rPr>
-          <w:lang w:val="en-GB"/>
-        </w:rPr>
-        <w:t>Shorten abstract</w:t>
-      </w:r>
-    </w:p>
-  </w:comment>
-  <w:comment w:id="1" w:author="Thomas Abraham" w:date="2022-06-28T22:33:00Z" w:initials="TA">
-    <w:p>
-      <w:pPr>
-        <w:pStyle w:val="CommentText"/>
-        <w:jc w:val="start"/>
-      </w:pPr>
-      <w:r>
-        <w:rPr>
-          <w:rStyle w:val="CommentReference"/>
-        </w:rPr>
-        <w:annotationRef/>
-      </w:r>
-      <w:r>
-        <w:rPr>
-          <w:lang w:val="en-GB"/>
-        </w:rPr>
-        <w:t>Check comment syntax</w:t>
-      </w:r>
-    </w:p>
-  </w:comment>
-  <w:comment w:id="2" w:author="Thomas Abraham" w:date="2022-06-28T22:37:00Z" w:initials="TA">
-    <w:p>
-      <w:pPr>
-        <w:pStyle w:val="CommentText"/>
-        <w:jc w:val="start"/>
-      </w:pPr>
-      <w:r>
-        <w:rPr>
-          <w:rStyle w:val="CommentReference"/>
-        </w:rPr>
-        <w:annotationRef/>
-      </w:r>
-      <w:r>
-        <w:rPr>
-          <w:lang w:val="en-GB"/>
-        </w:rPr>
-        <w:t>Check content</w:t>
-      </w:r>
-    </w:p>
-  </w:comment>
-</w:comments>
-</file>
-
-<file path=word/commentsExtended.xml><?xml version="1.0" encoding="utf-8"?>
-<w15:commentsEx xmlns:cx="http://schemas.microsoft.com/office/drawing/2014/chartex" xmlns:cx1="http://schemas.microsoft.com/office/drawing/2015/9/8/chartex" xmlns:cx2="http://schemas.microsoft.com/office/drawing/2015/10/21/chartex" xmlns:cx3="http://schemas.microsoft.com/office/drawing/2016/5/9/chartex" xmlns:cx4="http://schemas.microsoft.com/office/drawing/2016/5/10/chartex" xmlns:cx5="http://schemas.microsoft.com/office/drawing/2016/5/11/chartex" xmlns:cx6="http://schemas.microsoft.com/office/drawing/2016/5/12/chartex" xmlns:cx7="http://schemas.microsoft.com/office/drawing/2016/5/13/chartex" xmlns:cx8="http://schemas.microsoft.com/office/drawing/2016/5/14/chartex" xmlns:mc="http://schemas.openxmlformats.org/markup-compatibility/2006" xmlns:aink="http://schemas.microsoft.com/office/drawing/2016/ink" xmlns:am3d="http://schemas.microsoft.com/office/drawing/2017/model3d" xmlns:o="urn:schemas-microsoft-com:office:office" xmlns:oel="http://schemas.microsoft.com/office/2019/extlst" xmlns:r="http://purl.oclc.org/ooxml/officeDocument/relationships" xmlns:m="http://purl.oclc.org/ooxml/officeDocument/math" xmlns:v="urn:schemas-microsoft-com:vml" xmlns:wp14="http://schemas.microsoft.com/office/word/2010/wordprocessingDrawing" xmlns:wp="http://purl.oclc.org/ooxml/drawingml/wordprocessingDrawing" xmlns:w10="urn:schemas-microsoft-com:office:word" xmlns:w="http://purl.oclc.org/ooxml/wordprocessingml/main" xmlns:w14="http://schemas.microsoft.com/office/word/2010/wordml" xmlns:w15="http://schemas.microsoft.com/office/word/2012/wordml" xmlns:w16cex="http://schemas.microsoft.com/office/word/2018/wordml/cex" xmlns:w16cid="http://schemas.microsoft.com/office/word/2016/wordml/cid" xmlns:w16="http://schemas.microsoft.com/office/word/2018/wordml" xmlns:w16sdtdh="http://schemas.microsoft.com/office/word/2020/wordml/sdtdatahash" xmlns:w16se="http://schemas.microsoft.com/office/word/2015/wordml/symex" xmlns:wpi="http://schemas.microsoft.com/office/word/2010/wordprocessingInk" xmlns:wne="http://schemas.microsoft.com/office/word/2006/wordml" mc:Ignorable="w14 w15 w16se w16cid w16 w16cex w16sdtdh wne wp14">
-  <w15:commentEx w15:paraId="2E0C9531" w15:done="1"/>
-  <w15:commentEx w15:paraId="0410F8F1" w15:done="1"/>
-  <w15:commentEx w15:paraId="31611543" w15:done="1"/>
-</w15:commentsEx>
-</file>
-
-<file path=word/commentsExtensible.xml><?xml version="1.0" encoding="utf-8"?>
-<w16cex:commentsExtensible xmlns:cx="http://schemas.microsoft.com/office/drawing/2014/chartex" xmlns:cx1="http://schemas.microsoft.com/office/drawing/2015/9/8/chartex" xmlns:cx2="http://schemas.microsoft.com/office/drawing/2015/10/21/chartex" xmlns:cx3="http://schemas.microsoft.com/office/drawing/2016/5/9/chartex" xmlns:cx4="http://schemas.microsoft.com/office/drawing/2016/5/10/chartex" xmlns:cx5="http://schemas.microsoft.com/office/drawing/2016/5/11/chartex" xmlns:cx6="http://schemas.microsoft.com/office/drawing/2016/5/12/chartex" xmlns:cx7="http://schemas.microsoft.com/office/drawing/2016/5/13/chartex" xmlns:cx8="http://schemas.microsoft.com/office/drawing/2016/5/14/chartex" xmlns:mc="http://schemas.openxmlformats.org/markup-compatibility/2006" xmlns:aink="http://schemas.microsoft.com/office/drawing/2016/ink" xmlns:am3d="http://schemas.microsoft.com/office/drawing/2017/model3d" xmlns:o="urn:schemas-microsoft-com:office:office" xmlns:oel="http://schemas.microsoft.com/office/2019/extlst" xmlns:r="http://purl.oclc.org/ooxml/officeDocument/relationships" xmlns:m="http://purl.oclc.org/ooxml/officeDocument/math" xmlns:v="urn:schemas-microsoft-com:vml" xmlns:wp14="http://schemas.microsoft.com/office/word/2010/wordprocessingDrawing" xmlns:wp="http://purl.oclc.org/ooxml/drawingml/wordprocessingDrawing" xmlns:w10="urn:schemas-microsoft-com:office:word" xmlns:w="http://purl.oclc.org/ooxml/wordprocessingml/main" xmlns:w14="http://schemas.microsoft.com/office/word/2010/wordml" xmlns:w15="http://schemas.microsoft.com/office/word/2012/wordml" xmlns:w16cex="http://schemas.microsoft.com/office/word/2018/wordml/cex" xmlns:w16cid="http://schemas.microsoft.com/office/word/2016/wordml/cid" xmlns:w16="http://schemas.microsoft.com/office/word/2018/wordml" xmlns:w16sdtdh="http://schemas.microsoft.com/office/word/2020/wordml/sdtdatahash" xmlns:w16se="http://schemas.microsoft.com/office/word/2015/wordml/symex" xmlns:wpi="http://schemas.microsoft.com/office/word/2010/wordprocessingInk" xmlns:wne="http://schemas.microsoft.com/office/word/2006/wordml" mc:Ignorable="w14 w15 w16se w16cid w16 w16cex w16sdtdh wne wp14">
-  <w16cex:commentExtensible w16cex:durableId="26660106" w16cex:dateUtc="2022-06-28T21:36:00Z"/>
-  <w16cex:commentExtensible w16cex:durableId="26660054" w16cex:dateUtc="2022-06-28T21:33:00Z"/>
-  <w16cex:commentExtensible w16cex:durableId="26660124" w16cex:dateUtc="2022-06-28T21:37:00Z"/>
-</w16cex:commentsExtensible>
-</file>
-
-<file path=word/commentsIds.xml><?xml version="1.0" encoding="utf-8"?>
-<w16cid:commentsIds xmlns:cx="http://schemas.microsoft.com/office/drawing/2014/chartex" xmlns:cx1="http://schemas.microsoft.com/office/drawing/2015/9/8/chartex" xmlns:cx2="http://schemas.microsoft.com/office/drawing/2015/10/21/chartex" xmlns:cx3="http://schemas.microsoft.com/office/drawing/2016/5/9/chartex" xmlns:cx4="http://schemas.microsoft.com/office/drawing/2016/5/10/chartex" xmlns:cx5="http://schemas.microsoft.com/office/drawing/2016/5/11/chartex" xmlns:cx6="http://schemas.microsoft.com/office/drawing/2016/5/12/chartex" xmlns:cx7="http://schemas.microsoft.com/office/drawing/2016/5/13/chartex" xmlns:cx8="http://schemas.microsoft.com/office/drawing/2016/5/14/chartex" xmlns:mc="http://schemas.openxmlformats.org/markup-compatibility/2006" xmlns:aink="http://schemas.microsoft.com/office/drawing/2016/ink" xmlns:am3d="http://schemas.microsoft.com/office/drawing/2017/model3d" xmlns:o="urn:schemas-microsoft-com:office:office" xmlns:oel="http://schemas.microsoft.com/office/2019/extlst" xmlns:r="http://purl.oclc.org/ooxml/officeDocument/relationships" xmlns:m="http://purl.oclc.org/ooxml/officeDocument/math" xmlns:v="urn:schemas-microsoft-com:vml" xmlns:wp14="http://schemas.microsoft.com/office/word/2010/wordprocessingDrawing" xmlns:wp="http://purl.oclc.org/ooxml/drawingml/wordprocessingDrawing" xmlns:w10="urn:schemas-microsoft-com:office:word" xmlns:w="http://purl.oclc.org/ooxml/wordprocessingml/main" xmlns:w14="http://schemas.microsoft.com/office/word/2010/wordml" xmlns:w15="http://schemas.microsoft.com/office/word/2012/wordml" xmlns:w16cex="http://schemas.microsoft.com/office/word/2018/wordml/cex" xmlns:w16cid="http://schemas.microsoft.com/office/word/2016/wordml/cid" xmlns:w16="http://schemas.microsoft.com/office/word/2018/wordml" xmlns:w16sdtdh="http://schemas.microsoft.com/office/word/2020/wordml/sdtdatahash" xmlns:w16se="http://schemas.microsoft.com/office/word/2015/wordml/symex" xmlns:wpi="http://schemas.microsoft.com/office/word/2010/wordprocessingInk" xmlns:wne="http://schemas.microsoft.com/office/word/2006/wordml" mc:Ignorable="w14 w15 w16se w16cid w16 w16cex w16sdtdh wne wp14">
-  <w16cid:commentId w16cid:paraId="2E0C9531" w16cid:durableId="26660106"/>
-  <w16cid:commentId w16cid:paraId="0410F8F1" w16cid:durableId="26660054"/>
-  <w16cid:commentId w16cid:paraId="31611543" w16cid:durableId="26660124"/>
-</w16cid:commentsIds>
 </file>
 
 <file path=word/endnotes.xml><?xml version="1.0" encoding="utf-8"?>
@@ -4314,14 +5349,6 @@
     <w:abstractNumId w:val="17"/>
   </w:num>
 </w:numbering>
-</file>
-
-<file path=word/people.xml><?xml version="1.0" encoding="utf-8"?>
-<w15:people xmlns:cx="http://schemas.microsoft.com/office/drawing/2014/chartex" xmlns:cx1="http://schemas.microsoft.com/office/drawing/2015/9/8/chartex" xmlns:cx2="http://schemas.microsoft.com/office/drawing/2015/10/21/chartex" xmlns:cx3="http://schemas.microsoft.com/office/drawing/2016/5/9/chartex" xmlns:cx4="http://schemas.microsoft.com/office/drawing/2016/5/10/chartex" xmlns:cx5="http://schemas.microsoft.com/office/drawing/2016/5/11/chartex" xmlns:cx6="http://schemas.microsoft.com/office/drawing/2016/5/12/chartex" xmlns:cx7="http://schemas.microsoft.com/office/drawing/2016/5/13/chartex" xmlns:cx8="http://schemas.microsoft.com/office/drawing/2016/5/14/chartex" xmlns:mc="http://schemas.openxmlformats.org/markup-compatibility/2006" xmlns:aink="http://schemas.microsoft.com/office/drawing/2016/ink" xmlns:am3d="http://schemas.microsoft.com/office/drawing/2017/model3d" xmlns:o="urn:schemas-microsoft-com:office:office" xmlns:oel="http://schemas.microsoft.com/office/2019/extlst" xmlns:r="http://purl.oclc.org/ooxml/officeDocument/relationships" xmlns:m="http://purl.oclc.org/ooxml/officeDocument/math" xmlns:v="urn:schemas-microsoft-com:vml" xmlns:wp14="http://schemas.microsoft.com/office/word/2010/wordprocessingDrawing" xmlns:wp="http://purl.oclc.org/ooxml/drawingml/wordprocessingDrawing" xmlns:w10="urn:schemas-microsoft-com:office:word" xmlns:w="http://purl.oclc.org/ooxml/wordprocessingml/main" xmlns:w14="http://schemas.microsoft.com/office/word/2010/wordml" xmlns:w15="http://schemas.microsoft.com/office/word/2012/wordml" xmlns:w16cex="http://schemas.microsoft.com/office/word/2018/wordml/cex" xmlns:w16cid="http://schemas.microsoft.com/office/word/2016/wordml/cid" xmlns:w16="http://schemas.microsoft.com/office/word/2018/wordml" xmlns:w16sdtdh="http://schemas.microsoft.com/office/word/2020/wordml/sdtdatahash" xmlns:w16se="http://schemas.microsoft.com/office/word/2015/wordml/symex" xmlns:wpi="http://schemas.microsoft.com/office/word/2010/wordprocessingInk" xmlns:wne="http://schemas.microsoft.com/office/word/2006/wordml" mc:Ignorable="w14 w15 w16se w16cid w16 w16cex w16sdtdh wne wp14">
-  <w15:person w15:author="Thomas Abraham">
-    <w15:presenceInfo w15:providerId="None" w15:userId="Thomas Abraham"/>
-  </w15:person>
-</w15:people>
 </file>
 
 <file path=word/styles.xml><?xml version="1.0" encoding="utf-8"?>
@@ -5198,6 +6225,16 @@
       <w:noProof/>
     </w:rPr>
   </w:style>
+  <w:style w:type="character" w:styleId="PlaceholderText">
+    <w:name w:val="Placeholder Text"/>
+    <w:basedOn w:val="DefaultParagraphFont"/>
+    <w:uiPriority w:val="99"/>
+    <w:semiHidden/>
+    <w:rsid w:val="00231972"/>
+    <w:rPr>
+      <w:color w:val="808080"/>
+    </w:rPr>
+  </w:style>
 </w:styles>
 </file>
 

</xml_diff>